<commit_message>
thermal design is done for reset diode
</commit_message>
<xml_diff>
--- a/thermal design.docx
+++ b/thermal design.docx
@@ -20,17 +20,7 @@
           <w:sz w:val="24"/>
           <w:szCs w:val="24"/>
         </w:rPr>
-        <w:t>Thermal</w:t>
-      </w:r>
-      <w:r>
-        <w:rPr>
-          <w:rFonts w:ascii="Times New Roman" w:hAnsi="Times New Roman" w:cs="Times New Roman"/>
-          <w:b/>
-          <w:bCs/>
-          <w:sz w:val="24"/>
-          <w:szCs w:val="24"/>
-        </w:rPr>
-        <w:t xml:space="preserve"> Design</w:t>
+        <w:t>Thermal Design</w:t>
       </w:r>
     </w:p>
     <w:p>
@@ -130,7 +120,23 @@
           <w:sz w:val="24"/>
           <w:szCs w:val="24"/>
         </w:rPr>
-        <w:t>[x] was used. Lowest value of 24V for input voltage was chosen, as well as rated output power, which are the worst cases for the thermal design.</w:t>
+        <w:t>[x] was used</w:t>
+      </w:r>
+      <w:r>
+        <w:rPr>
+          <w:rFonts w:ascii="Times New Roman" w:hAnsi="Times New Roman" w:cs="Times New Roman"/>
+          <w:sz w:val="24"/>
+          <w:szCs w:val="24"/>
+        </w:rPr>
+        <w:t xml:space="preserve"> as a guide</w:t>
+      </w:r>
+      <w:r>
+        <w:rPr>
+          <w:rFonts w:ascii="Times New Roman" w:hAnsi="Times New Roman" w:cs="Times New Roman"/>
+          <w:sz w:val="24"/>
+          <w:szCs w:val="24"/>
+        </w:rPr>
+        <w:t xml:space="preserve">. </w:t>
       </w:r>
     </w:p>
     <w:p>
@@ -171,7 +177,23 @@
           <w:sz w:val="24"/>
           <w:szCs w:val="24"/>
         </w:rPr>
-        <w:t xml:space="preserve">MOSFET has conduction losses when it is on, which is calculated with the equation x. </w:t>
+        <w:t>MOSFET has conduction losses when it is on, which is calculated with the equation x.</w:t>
+      </w:r>
+      <w:r>
+        <w:rPr>
+          <w:rFonts w:ascii="Times New Roman" w:hAnsi="Times New Roman" w:cs="Times New Roman"/>
+          <w:sz w:val="24"/>
+          <w:szCs w:val="24"/>
+        </w:rPr>
+        <w:t xml:space="preserve"> Lowest value of 24V for input voltage was chosen, as well as rated output power, which are the worst cases for the thermal design.</w:t>
+      </w:r>
+      <w:r>
+        <w:rPr>
+          <w:rFonts w:ascii="Times New Roman" w:hAnsi="Times New Roman" w:cs="Times New Roman"/>
+          <w:sz w:val="24"/>
+          <w:szCs w:val="24"/>
+        </w:rPr>
+        <w:t xml:space="preserve"> </w:t>
       </w:r>
       <w:r>
         <w:rPr>
@@ -509,6 +531,41 @@
           <w:sz w:val="24"/>
           <w:szCs w:val="24"/>
         </w:rPr>
+        <w:t>=24V and D=0.467</w:t>
+      </w:r>
+    </w:p>
+    <w:p>
+      <w:pPr>
+        <w:jc w:val="both"/>
+        <w:rPr>
+          <w:rFonts w:ascii="Times New Roman" w:hAnsi="Times New Roman" w:cs="Times New Roman"/>
+          <w:sz w:val="24"/>
+          <w:szCs w:val="24"/>
+        </w:rPr>
+      </w:pPr>
+      <w:r>
+        <w:rPr>
+          <w:rFonts w:ascii="Times New Roman" w:hAnsi="Times New Roman" w:cs="Times New Roman"/>
+          <w:sz w:val="24"/>
+          <w:szCs w:val="24"/>
+        </w:rPr>
+        <w:t>I</w:t>
+      </w:r>
+      <w:r>
+        <w:rPr>
+          <w:rFonts w:ascii="Times New Roman" w:hAnsi="Times New Roman" w:cs="Times New Roman"/>
+          <w:sz w:val="24"/>
+          <w:szCs w:val="24"/>
+          <w:vertAlign w:val="subscript"/>
+        </w:rPr>
+        <w:t>DS</w:t>
+      </w:r>
+      <w:r>
+        <w:rPr>
+          <w:rFonts w:ascii="Times New Roman" w:hAnsi="Times New Roman" w:cs="Times New Roman"/>
+          <w:sz w:val="24"/>
+          <w:szCs w:val="24"/>
+        </w:rPr>
         <w:t>=</w:t>
       </w:r>
       <w:r>
@@ -517,39 +574,48 @@
           <w:sz w:val="24"/>
           <w:szCs w:val="24"/>
         </w:rPr>
-        <w:t>24</w:t>
-      </w:r>
-      <w:r>
-        <w:rPr>
-          <w:rFonts w:ascii="Times New Roman" w:hAnsi="Times New Roman" w:cs="Times New Roman"/>
-          <w:sz w:val="24"/>
-          <w:szCs w:val="24"/>
-        </w:rPr>
-        <w:t xml:space="preserve">V </w:t>
-      </w:r>
-      <w:r>
-        <w:rPr>
-          <w:rFonts w:ascii="Times New Roman" w:hAnsi="Times New Roman" w:cs="Times New Roman"/>
-          <w:sz w:val="24"/>
-          <w:szCs w:val="24"/>
-        </w:rPr>
-        <w:t>and</w:t>
-      </w:r>
-      <w:r>
-        <w:rPr>
-          <w:rFonts w:ascii="Times New Roman" w:hAnsi="Times New Roman" w:cs="Times New Roman"/>
-          <w:sz w:val="24"/>
-          <w:szCs w:val="24"/>
-        </w:rPr>
-        <w:t xml:space="preserve"> D=0.</w:t>
-      </w:r>
-      <w:r>
-        <w:rPr>
-          <w:rFonts w:ascii="Times New Roman" w:hAnsi="Times New Roman" w:cs="Times New Roman"/>
-          <w:sz w:val="24"/>
-          <w:szCs w:val="24"/>
-        </w:rPr>
-        <w:t>467</w:t>
+        <w:t>2.74</w:t>
+      </w:r>
+      <w:r>
+        <w:rPr>
+          <w:rFonts w:ascii="Times New Roman" w:hAnsi="Times New Roman" w:cs="Times New Roman"/>
+          <w:sz w:val="24"/>
+          <w:szCs w:val="24"/>
+        </w:rPr>
+        <w:t>A  and  P</w:t>
+      </w:r>
+      <w:r>
+        <w:rPr>
+          <w:rFonts w:ascii="Times New Roman" w:hAnsi="Times New Roman" w:cs="Times New Roman"/>
+          <w:sz w:val="24"/>
+          <w:szCs w:val="24"/>
+          <w:vertAlign w:val="subscript"/>
+        </w:rPr>
+        <w:t>C</w:t>
+      </w:r>
+      <w:r>
+        <w:rPr>
+          <w:rFonts w:ascii="Times New Roman" w:hAnsi="Times New Roman" w:cs="Times New Roman"/>
+          <w:sz w:val="24"/>
+          <w:szCs w:val="24"/>
+        </w:rPr>
+        <w:t>=</w:t>
+      </w:r>
+      <w:r>
+        <w:rPr>
+          <w:rFonts w:ascii="Times New Roman" w:hAnsi="Times New Roman" w:cs="Times New Roman"/>
+          <w:sz w:val="24"/>
+          <w:szCs w:val="24"/>
+        </w:rPr>
+        <w:t>1.351</w:t>
+      </w:r>
+      <w:r>
+        <w:rPr>
+          <w:rFonts w:ascii="Times New Roman" w:hAnsi="Times New Roman" w:cs="Times New Roman"/>
+          <w:sz w:val="24"/>
+          <w:szCs w:val="24"/>
+        </w:rPr>
+        <w:t xml:space="preserve"> W</w:t>
       </w:r>
     </w:p>
     <w:p>
@@ -561,13 +627,89 @@
           <w:szCs w:val="24"/>
         </w:rPr>
       </w:pPr>
-      <w:r>
-        <w:rPr>
-          <w:rFonts w:ascii="Times New Roman" w:hAnsi="Times New Roman" w:cs="Times New Roman"/>
-          <w:sz w:val="24"/>
-          <w:szCs w:val="24"/>
-        </w:rPr>
-        <w:t>I</w:t>
+    </w:p>
+    <w:p>
+      <w:pPr>
+        <w:jc w:val="both"/>
+        <w:rPr>
+          <w:rFonts w:ascii="Times New Roman" w:hAnsi="Times New Roman" w:cs="Times New Roman"/>
+          <w:sz w:val="24"/>
+          <w:szCs w:val="24"/>
+        </w:rPr>
+      </w:pPr>
+      <w:r>
+        <w:rPr>
+          <w:rFonts w:ascii="Times New Roman" w:hAnsi="Times New Roman" w:cs="Times New Roman"/>
+          <w:sz w:val="24"/>
+          <w:szCs w:val="24"/>
+        </w:rPr>
+        <w:t>Secondly, MOSFET also has switching losses.</w:t>
+      </w:r>
+    </w:p>
+    <w:p>
+      <w:pPr>
+        <w:jc w:val="both"/>
+        <w:rPr>
+          <w:rFonts w:ascii="Times New Roman" w:hAnsi="Times New Roman" w:cs="Times New Roman"/>
+          <w:sz w:val="24"/>
+          <w:szCs w:val="24"/>
+        </w:rPr>
+      </w:pPr>
+      <w:r>
+        <w:rPr>
+          <w:rFonts w:ascii="Times New Roman" w:hAnsi="Times New Roman" w:cs="Times New Roman"/>
+          <w:sz w:val="24"/>
+          <w:szCs w:val="24"/>
+        </w:rPr>
+        <w:t>Switching losses are found using equation</w:t>
+      </w:r>
+      <w:r>
+        <w:rPr>
+          <w:rFonts w:ascii="Times New Roman" w:hAnsi="Times New Roman" w:cs="Times New Roman"/>
+          <w:sz w:val="24"/>
+          <w:szCs w:val="24"/>
+        </w:rPr>
+        <w:t>s</w:t>
+      </w:r>
+      <w:r>
+        <w:rPr>
+          <w:rFonts w:ascii="Times New Roman" w:hAnsi="Times New Roman" w:cs="Times New Roman"/>
+          <w:sz w:val="24"/>
+          <w:szCs w:val="24"/>
+        </w:rPr>
+        <w:t xml:space="preserve"> (x)</w:t>
+      </w:r>
+      <w:r>
+        <w:rPr>
+          <w:rFonts w:ascii="Times New Roman" w:hAnsi="Times New Roman" w:cs="Times New Roman"/>
+          <w:sz w:val="24"/>
+          <w:szCs w:val="24"/>
+        </w:rPr>
+        <w:t xml:space="preserve"> and (x)</w:t>
+      </w:r>
+      <w:r>
+        <w:rPr>
+          <w:rFonts w:ascii="Times New Roman" w:hAnsi="Times New Roman" w:cs="Times New Roman"/>
+          <w:sz w:val="24"/>
+          <w:szCs w:val="24"/>
+        </w:rPr>
+        <w:t xml:space="preserve"> </w:t>
+      </w:r>
+      <w:r>
+        <w:rPr>
+          <w:rFonts w:ascii="Times New Roman" w:hAnsi="Times New Roman" w:cs="Times New Roman"/>
+          <w:sz w:val="24"/>
+          <w:szCs w:val="24"/>
+        </w:rPr>
+        <w:t xml:space="preserve">where </w:t>
+      </w:r>
+      <w:r>
+        <w:rPr>
+          <w:rFonts w:ascii="Times New Roman" w:hAnsi="Times New Roman" w:cs="Times New Roman"/>
+          <w:sz w:val="24"/>
+          <w:szCs w:val="24"/>
+        </w:rPr>
+        <w:t>t</w:t>
       </w:r>
       <w:r>
         <w:rPr>
@@ -576,49 +718,23 @@
           <w:szCs w:val="24"/>
           <w:vertAlign w:val="subscript"/>
         </w:rPr>
-        <w:t>DS</w:t>
-      </w:r>
-      <w:r>
-        <w:rPr>
-          <w:rFonts w:ascii="Times New Roman" w:hAnsi="Times New Roman" w:cs="Times New Roman"/>
-          <w:sz w:val="24"/>
-          <w:szCs w:val="24"/>
-        </w:rPr>
-        <w:t>=</w:t>
-      </w:r>
-      <w:r>
-        <w:rPr>
-          <w:rFonts w:ascii="Times New Roman" w:hAnsi="Times New Roman" w:cs="Times New Roman"/>
-          <w:sz w:val="24"/>
-          <w:szCs w:val="24"/>
-        </w:rPr>
-        <w:t>2.74</w:t>
-      </w:r>
-      <w:proofErr w:type="gramStart"/>
-      <w:r>
-        <w:rPr>
-          <w:rFonts w:ascii="Times New Roman" w:hAnsi="Times New Roman" w:cs="Times New Roman"/>
-          <w:sz w:val="24"/>
-          <w:szCs w:val="24"/>
-        </w:rPr>
-        <w:t xml:space="preserve">A </w:t>
-      </w:r>
-      <w:r>
-        <w:rPr>
-          <w:rFonts w:ascii="Times New Roman" w:hAnsi="Times New Roman" w:cs="Times New Roman"/>
-          <w:sz w:val="24"/>
-          <w:szCs w:val="24"/>
-        </w:rPr>
-        <w:t xml:space="preserve"> and</w:t>
-      </w:r>
-      <w:proofErr w:type="gramEnd"/>
-      <w:r>
-        <w:rPr>
-          <w:rFonts w:ascii="Times New Roman" w:hAnsi="Times New Roman" w:cs="Times New Roman"/>
-          <w:sz w:val="24"/>
-          <w:szCs w:val="24"/>
-        </w:rPr>
-        <w:t xml:space="preserve">  P</w:t>
+        <w:t>on</w:t>
+      </w:r>
+      <w:r>
+        <w:rPr>
+          <w:rFonts w:ascii="Times New Roman" w:hAnsi="Times New Roman" w:cs="Times New Roman"/>
+          <w:sz w:val="24"/>
+          <w:szCs w:val="24"/>
+        </w:rPr>
+        <w:t xml:space="preserve"> </w:t>
+      </w:r>
+      <w:r>
+        <w:rPr>
+          <w:rFonts w:ascii="Times New Roman" w:hAnsi="Times New Roman" w:cs="Times New Roman"/>
+          <w:sz w:val="24"/>
+          <w:szCs w:val="24"/>
+        </w:rPr>
+        <w:t>and t</w:t>
       </w:r>
       <w:r>
         <w:rPr>
@@ -627,176 +743,7 @@
           <w:szCs w:val="24"/>
           <w:vertAlign w:val="subscript"/>
         </w:rPr>
-        <w:t>C</w:t>
-      </w:r>
-      <w:r>
-        <w:rPr>
-          <w:rFonts w:ascii="Times New Roman" w:hAnsi="Times New Roman" w:cs="Times New Roman"/>
-          <w:sz w:val="24"/>
-          <w:szCs w:val="24"/>
-        </w:rPr>
-        <w:t>=</w:t>
-      </w:r>
-      <w:r>
-        <w:rPr>
-          <w:rFonts w:ascii="Times New Roman" w:hAnsi="Times New Roman" w:cs="Times New Roman"/>
-          <w:sz w:val="24"/>
-          <w:szCs w:val="24"/>
-        </w:rPr>
-        <w:t>1.351</w:t>
-      </w:r>
-      <w:r>
-        <w:rPr>
-          <w:rFonts w:ascii="Times New Roman" w:hAnsi="Times New Roman" w:cs="Times New Roman"/>
-          <w:sz w:val="24"/>
-          <w:szCs w:val="24"/>
-        </w:rPr>
-        <w:t xml:space="preserve"> W</w:t>
-      </w:r>
-    </w:p>
-    <w:p>
-      <w:pPr>
-        <w:jc w:val="both"/>
-        <w:rPr>
-          <w:rFonts w:ascii="Times New Roman" w:hAnsi="Times New Roman" w:cs="Times New Roman"/>
-          <w:sz w:val="24"/>
-          <w:szCs w:val="24"/>
-        </w:rPr>
-      </w:pPr>
-    </w:p>
-    <w:p>
-      <w:pPr>
-        <w:jc w:val="both"/>
-        <w:rPr>
-          <w:rFonts w:ascii="Times New Roman" w:hAnsi="Times New Roman" w:cs="Times New Roman"/>
-          <w:sz w:val="24"/>
-          <w:szCs w:val="24"/>
-        </w:rPr>
-      </w:pPr>
-      <w:r>
-        <w:rPr>
-          <w:rFonts w:ascii="Times New Roman" w:hAnsi="Times New Roman" w:cs="Times New Roman"/>
-          <w:sz w:val="24"/>
-          <w:szCs w:val="24"/>
-        </w:rPr>
-        <w:t>Secondly, MOSFET also has switching losses.</w:t>
-      </w:r>
-    </w:p>
-    <w:p>
-      <w:pPr>
-        <w:jc w:val="both"/>
-        <w:rPr>
-          <w:rFonts w:ascii="Times New Roman" w:hAnsi="Times New Roman" w:cs="Times New Roman"/>
-          <w:sz w:val="24"/>
-          <w:szCs w:val="24"/>
-        </w:rPr>
-      </w:pPr>
-      <w:r>
-        <w:rPr>
-          <w:rFonts w:ascii="Times New Roman" w:hAnsi="Times New Roman" w:cs="Times New Roman"/>
-          <w:sz w:val="24"/>
-          <w:szCs w:val="24"/>
-        </w:rPr>
-        <w:t>Switching losses are found using equation</w:t>
-      </w:r>
-      <w:r>
-        <w:rPr>
-          <w:rFonts w:ascii="Times New Roman" w:hAnsi="Times New Roman" w:cs="Times New Roman"/>
-          <w:sz w:val="24"/>
-          <w:szCs w:val="24"/>
-        </w:rPr>
-        <w:t>s</w:t>
-      </w:r>
-      <w:r>
-        <w:rPr>
-          <w:rFonts w:ascii="Times New Roman" w:hAnsi="Times New Roman" w:cs="Times New Roman"/>
-          <w:sz w:val="24"/>
-          <w:szCs w:val="24"/>
-        </w:rPr>
-        <w:t xml:space="preserve"> (x)</w:t>
-      </w:r>
-      <w:r>
-        <w:rPr>
-          <w:rFonts w:ascii="Times New Roman" w:hAnsi="Times New Roman" w:cs="Times New Roman"/>
-          <w:sz w:val="24"/>
-          <w:szCs w:val="24"/>
-        </w:rPr>
-        <w:t xml:space="preserve"> and (x)</w:t>
-      </w:r>
-      <w:r>
-        <w:rPr>
-          <w:rFonts w:ascii="Times New Roman" w:hAnsi="Times New Roman" w:cs="Times New Roman"/>
-          <w:sz w:val="24"/>
-          <w:szCs w:val="24"/>
-        </w:rPr>
-        <w:t xml:space="preserve"> </w:t>
-      </w:r>
-      <w:r>
-        <w:rPr>
-          <w:rFonts w:ascii="Times New Roman" w:hAnsi="Times New Roman" w:cs="Times New Roman"/>
-          <w:sz w:val="24"/>
-          <w:szCs w:val="24"/>
-        </w:rPr>
-        <w:t xml:space="preserve">where </w:t>
-      </w:r>
-      <w:r>
-        <w:rPr>
-          <w:rFonts w:ascii="Times New Roman" w:hAnsi="Times New Roman" w:cs="Times New Roman"/>
-          <w:sz w:val="24"/>
-          <w:szCs w:val="24"/>
-        </w:rPr>
-        <w:t>t</w:t>
-      </w:r>
-      <w:r>
-        <w:rPr>
-          <w:rFonts w:ascii="Times New Roman" w:hAnsi="Times New Roman" w:cs="Times New Roman"/>
-          <w:sz w:val="24"/>
-          <w:szCs w:val="24"/>
-          <w:vertAlign w:val="subscript"/>
-        </w:rPr>
-        <w:t>on</w:t>
-      </w:r>
-      <w:r>
-        <w:rPr>
-          <w:rFonts w:ascii="Times New Roman" w:hAnsi="Times New Roman" w:cs="Times New Roman"/>
-          <w:sz w:val="24"/>
-          <w:szCs w:val="24"/>
-        </w:rPr>
-        <w:t xml:space="preserve"> </w:t>
-      </w:r>
-      <w:r>
-        <w:rPr>
-          <w:rFonts w:ascii="Times New Roman" w:hAnsi="Times New Roman" w:cs="Times New Roman"/>
-          <w:sz w:val="24"/>
-          <w:szCs w:val="24"/>
-        </w:rPr>
-        <w:t xml:space="preserve">and </w:t>
-      </w:r>
-      <w:r>
-        <w:rPr>
-          <w:rFonts w:ascii="Times New Roman" w:hAnsi="Times New Roman" w:cs="Times New Roman"/>
-          <w:sz w:val="24"/>
-          <w:szCs w:val="24"/>
-        </w:rPr>
-        <w:t>t</w:t>
-      </w:r>
-      <w:r>
-        <w:rPr>
-          <w:rFonts w:ascii="Times New Roman" w:hAnsi="Times New Roman" w:cs="Times New Roman"/>
-          <w:sz w:val="24"/>
-          <w:szCs w:val="24"/>
-          <w:vertAlign w:val="subscript"/>
-        </w:rPr>
-        <w:t>o</w:t>
-      </w:r>
-      <w:r>
-        <w:rPr>
-          <w:rFonts w:ascii="Times New Roman" w:hAnsi="Times New Roman" w:cs="Times New Roman"/>
-          <w:sz w:val="24"/>
-          <w:szCs w:val="24"/>
-          <w:vertAlign w:val="subscript"/>
-        </w:rPr>
-        <w:t>ff</w:t>
+        <w:t>off</w:t>
       </w:r>
       <w:r>
         <w:rPr>
@@ -895,15 +842,7 @@
                 <w:sz w:val="28"/>
                 <w:szCs w:val="28"/>
               </w:rPr>
-              <m:t>S</m:t>
-            </m:r>
-            <m:r>
-              <w:rPr>
-                <w:rFonts w:ascii="Cambria Math" w:hAnsi="Cambria Math" w:cs="Times New Roman"/>
-                <w:sz w:val="28"/>
-                <w:szCs w:val="28"/>
-              </w:rPr>
-              <m:t>,turn on</m:t>
+              <m:t>S,turn on</m:t>
             </m:r>
           </m:sub>
         </m:sSub>
@@ -1152,15 +1091,7 @@
                   <w:sz w:val="28"/>
                   <w:szCs w:val="28"/>
                 </w:rPr>
-                <m:t>S</m:t>
-              </m:r>
-              <m:r>
-                <w:rPr>
-                  <w:rFonts w:ascii="Cambria Math" w:hAnsi="Cambria Math" w:cs="Times New Roman"/>
-                  <w:sz w:val="28"/>
-                  <w:szCs w:val="28"/>
-                </w:rPr>
-                <m:t>,turn on</m:t>
+                <m:t>S,turn on</m:t>
               </m:r>
             </m:sub>
           </m:sSub>
@@ -1218,15 +1149,7 @@
               <w:sz w:val="28"/>
               <w:szCs w:val="28"/>
             </w:rPr>
-            <m:t>*</m:t>
-          </m:r>
-          <m:r>
-            <w:rPr>
-              <w:rFonts w:ascii="Cambria Math" w:hAnsi="Cambria Math" w:cs="Times New Roman"/>
-              <w:sz w:val="28"/>
-              <w:szCs w:val="28"/>
-            </w:rPr>
-            <m:t>40kHz</m:t>
+            <m:t>*40kHz</m:t>
           </m:r>
         </m:oMath>
       </m:oMathPara>
@@ -1269,15 +1192,7 @@
                   <w:sz w:val="28"/>
                   <w:szCs w:val="28"/>
                 </w:rPr>
-                <m:t>S</m:t>
-              </m:r>
-              <m:r>
-                <w:rPr>
-                  <w:rFonts w:ascii="Cambria Math" w:hAnsi="Cambria Math" w:cs="Times New Roman"/>
-                  <w:sz w:val="28"/>
-                  <w:szCs w:val="28"/>
-                </w:rPr>
-                <m:t>,turn on</m:t>
+                <m:t>S,turn on</m:t>
               </m:r>
             </m:sub>
           </m:sSub>
@@ -1363,23 +1278,7 @@
                 <w:sz w:val="28"/>
                 <w:szCs w:val="28"/>
               </w:rPr>
-              <m:t>S</m:t>
-            </m:r>
-            <m:r>
-              <w:rPr>
-                <w:rFonts w:ascii="Cambria Math" w:hAnsi="Cambria Math" w:cs="Times New Roman"/>
-                <w:sz w:val="28"/>
-                <w:szCs w:val="28"/>
-              </w:rPr>
-              <m:t>,turn o</m:t>
-            </m:r>
-            <m:r>
-              <w:rPr>
-                <w:rFonts w:ascii="Cambria Math" w:hAnsi="Cambria Math" w:cs="Times New Roman"/>
-                <w:sz w:val="28"/>
-                <w:szCs w:val="28"/>
-              </w:rPr>
-              <m:t>ff</m:t>
+              <m:t>S,turn off</m:t>
             </m:r>
           </m:sub>
         </m:sSub>
@@ -1628,23 +1527,7 @@
                   <w:sz w:val="28"/>
                   <w:szCs w:val="28"/>
                 </w:rPr>
-                <m:t>S</m:t>
-              </m:r>
-              <m:r>
-                <w:rPr>
-                  <w:rFonts w:ascii="Cambria Math" w:hAnsi="Cambria Math" w:cs="Times New Roman"/>
-                  <w:sz w:val="28"/>
-                  <w:szCs w:val="28"/>
-                </w:rPr>
-                <m:t>,turn o</m:t>
-              </m:r>
-              <m:r>
-                <w:rPr>
-                  <w:rFonts w:ascii="Cambria Math" w:hAnsi="Cambria Math" w:cs="Times New Roman"/>
-                  <w:sz w:val="28"/>
-                  <w:szCs w:val="28"/>
-                </w:rPr>
-                <m:t>ff</m:t>
+                <m:t>S,turn off</m:t>
               </m:r>
             </m:sub>
           </m:sSub>
@@ -1662,15 +1545,7 @@
               <w:sz w:val="24"/>
               <w:szCs w:val="24"/>
             </w:rPr>
-            <m:t>40</m:t>
-          </m:r>
-          <m:r>
-            <w:rPr>
-              <w:rFonts w:ascii="Cambria Math" w:hAnsi="Cambria Math" w:cs="Times New Roman"/>
-              <w:sz w:val="24"/>
-              <w:szCs w:val="24"/>
-            </w:rPr>
-            <m:t>ns</m:t>
+            <m:t>40ns</m:t>
           </m:r>
           <m:r>
             <w:rPr>
@@ -1686,15 +1561,7 @@
               <w:sz w:val="24"/>
               <w:szCs w:val="24"/>
             </w:rPr>
-            <m:t>24</m:t>
-          </m:r>
-          <m:r>
-            <w:rPr>
-              <w:rFonts w:ascii="Cambria Math" w:hAnsi="Cambria Math" w:cs="Times New Roman"/>
-              <w:sz w:val="24"/>
-              <w:szCs w:val="24"/>
-            </w:rPr>
-            <m:t>V</m:t>
+            <m:t>24V</m:t>
           </m:r>
           <m:r>
             <w:rPr>
@@ -1718,15 +1585,7 @@
               <w:sz w:val="28"/>
               <w:szCs w:val="28"/>
             </w:rPr>
-            <m:t>*</m:t>
-          </m:r>
-          <m:r>
-            <w:rPr>
-              <w:rFonts w:ascii="Cambria Math" w:hAnsi="Cambria Math" w:cs="Times New Roman"/>
-              <w:sz w:val="28"/>
-              <w:szCs w:val="28"/>
-            </w:rPr>
-            <m:t>40kHz</m:t>
+            <m:t>*40kHz</m:t>
           </m:r>
         </m:oMath>
       </m:oMathPara>
@@ -1769,23 +1628,7 @@
                   <w:sz w:val="28"/>
                   <w:szCs w:val="28"/>
                 </w:rPr>
-                <m:t>S</m:t>
-              </m:r>
-              <m:r>
-                <w:rPr>
-                  <w:rFonts w:ascii="Cambria Math" w:hAnsi="Cambria Math" w:cs="Times New Roman"/>
-                  <w:sz w:val="28"/>
-                  <w:szCs w:val="28"/>
-                </w:rPr>
-                <m:t>,turn o</m:t>
-              </m:r>
-              <m:r>
-                <w:rPr>
-                  <w:rFonts w:ascii="Cambria Math" w:hAnsi="Cambria Math" w:cs="Times New Roman"/>
-                  <w:sz w:val="28"/>
-                  <w:szCs w:val="28"/>
-                </w:rPr>
-                <m:t>ff</m:t>
+                <m:t>S,turn off</m:t>
               </m:r>
             </m:sub>
           </m:sSub>
@@ -1803,23 +1646,7 @@
               <w:sz w:val="24"/>
               <w:szCs w:val="24"/>
             </w:rPr>
-            <m:t>0.</m:t>
-          </m:r>
-          <m:r>
-            <w:rPr>
-              <w:rFonts w:ascii="Cambria Math" w:hAnsi="Cambria Math" w:cs="Times New Roman"/>
-              <w:sz w:val="24"/>
-              <w:szCs w:val="24"/>
-            </w:rPr>
-            <m:t>155</m:t>
-          </m:r>
-          <m:r>
-            <w:rPr>
-              <w:rFonts w:ascii="Cambria Math" w:hAnsi="Cambria Math" w:cs="Times New Roman"/>
-              <w:sz w:val="24"/>
-              <w:szCs w:val="24"/>
-            </w:rPr>
-            <m:t xml:space="preserve"> W</m:t>
+            <m:t>0.155 W</m:t>
           </m:r>
         </m:oMath>
       </m:oMathPara>
@@ -1893,15 +1720,7 @@
                   <w:sz w:val="28"/>
                   <w:szCs w:val="28"/>
                 </w:rPr>
-                <m:t>=</m:t>
-              </m:r>
-              <m:r>
-                <w:rPr>
-                  <w:rFonts w:ascii="Cambria Math" w:hAnsi="Cambria Math" w:cs="Times New Roman"/>
-                  <w:sz w:val="28"/>
-                  <w:szCs w:val="28"/>
-                </w:rPr>
-                <m:t>P</m:t>
+                <m:t>=P</m:t>
               </m:r>
             </m:e>
             <m:sub>
@@ -1911,15 +1730,7 @@
                   <w:sz w:val="28"/>
                   <w:szCs w:val="28"/>
                 </w:rPr>
-                <m:t>S</m:t>
-              </m:r>
-              <m:r>
-                <w:rPr>
-                  <w:rFonts w:ascii="Cambria Math" w:hAnsi="Cambria Math" w:cs="Times New Roman"/>
-                  <w:sz w:val="28"/>
-                  <w:szCs w:val="28"/>
-                </w:rPr>
-                <m:t>,turn on</m:t>
+                <m:t>S,turn on</m:t>
               </m:r>
             </m:sub>
           </m:sSub>
@@ -1959,15 +1770,7 @@
                   <w:sz w:val="28"/>
                   <w:szCs w:val="28"/>
                 </w:rPr>
-                <m:t>S</m:t>
-              </m:r>
-              <m:r>
-                <w:rPr>
-                  <w:rFonts w:ascii="Cambria Math" w:hAnsi="Cambria Math" w:cs="Times New Roman"/>
-                  <w:sz w:val="28"/>
-                  <w:szCs w:val="28"/>
-                </w:rPr>
-                <m:t>,turn off</m:t>
+                <m:t>S,turn off</m:t>
               </m:r>
             </m:sub>
           </m:sSub>
@@ -2358,23 +2161,7 @@
           <w:sz w:val="24"/>
           <w:szCs w:val="24"/>
         </w:rPr>
-        <w:t xml:space="preserve">. Ambient temperature is assumed to be 30 °C. Junction to case thermal resistivity of the MOSFET is given as 3.13 </w:t>
-      </w:r>
-      <w:r>
-        <w:rPr>
-          <w:rFonts w:ascii="Times New Roman" w:hAnsi="Times New Roman" w:cs="Times New Roman"/>
-          <w:sz w:val="24"/>
-          <w:szCs w:val="24"/>
-        </w:rPr>
-        <w:t>°C</w:t>
-      </w:r>
-      <w:r>
-        <w:rPr>
-          <w:rFonts w:ascii="Times New Roman" w:hAnsi="Times New Roman" w:cs="Times New Roman"/>
-          <w:sz w:val="24"/>
-          <w:szCs w:val="24"/>
-        </w:rPr>
-        <w:t>/W in the datasheet. Substituting these values, required heatsink thermal resistivity can be calculated as</w:t>
+        <w:t>. Ambient temperature is assumed to be 30 °C. Junction to case thermal resistivity of the MOSFET is given as 3.13 °C/W in the datasheet. Substituting these values, required heatsink thermal resistivity can be calculated as</w:t>
       </w:r>
     </w:p>
     <w:p>
@@ -2416,7 +2203,7 @@
                 <w:sz w:val="28"/>
                 <w:szCs w:val="28"/>
               </w:rPr>
-              <m:t>heatsink</m:t>
+              <m:t>heatsink,max</m:t>
             </m:r>
           </m:sub>
         </m:sSub>
@@ -2496,7 +2283,10 @@
     </w:p>
     <w:p>
       <w:r>
-        <w:t>Selected heatsink:</w:t>
+        <w:t>Chosen</w:t>
+      </w:r>
+      <w:r>
+        <w:t xml:space="preserve"> heatsink:</w:t>
       </w:r>
     </w:p>
     <w:p>
@@ -2505,13 +2295,8 @@
       </w:r>
     </w:p>
     <w:p>
-      <w:proofErr w:type="spellStart"/>
-      <w:r>
-        <w:t>Rth</w:t>
-      </w:r>
-      <w:proofErr w:type="spellEnd"/>
-      <w:r>
-        <w:t>=40.00°C/W</w:t>
+      <w:r>
+        <w:t>Rth=40.00°C/W</w:t>
       </w:r>
     </w:p>
     <w:p>
@@ -2586,15 +2371,7 @@
                   <w:sz w:val="28"/>
                   <w:szCs w:val="28"/>
                 </w:rPr>
-                <m:t>=(</m:t>
-              </m:r>
-              <m:r>
-                <w:rPr>
-                  <w:rFonts w:ascii="Cambria Math" w:hAnsi="Cambria Math" w:cs="Times New Roman"/>
-                  <w:sz w:val="28"/>
-                  <w:szCs w:val="28"/>
-                </w:rPr>
-                <m:t>R</m:t>
+                <m:t>=(R</m:t>
               </m:r>
             </m:e>
             <m:sub>
@@ -2732,6 +2509,1061 @@
       </m:oMathPara>
     </w:p>
     <w:p>
+      <w:pPr>
+        <w:rPr>
+          <w:rFonts w:eastAsiaTheme="minorEastAsia"/>
+          <w:sz w:val="28"/>
+          <w:szCs w:val="28"/>
+        </w:rPr>
+      </w:pPr>
+      <m:oMathPara>
+        <m:oMath>
+          <m:sSub>
+            <m:sSubPr>
+              <m:ctrlPr>
+                <w:rPr>
+                  <w:rFonts w:ascii="Cambria Math" w:hAnsi="Cambria Math" w:cs="Times New Roman"/>
+                  <w:i/>
+                  <w:sz w:val="28"/>
+                  <w:szCs w:val="28"/>
+                </w:rPr>
+              </m:ctrlPr>
+            </m:sSubPr>
+            <m:e>
+              <m:r>
+                <w:rPr>
+                  <w:rFonts w:ascii="Cambria Math" w:hAnsi="Cambria Math" w:cs="Times New Roman"/>
+                  <w:sz w:val="28"/>
+                  <w:szCs w:val="28"/>
+                </w:rPr>
+                <m:t>T</m:t>
+              </m:r>
+            </m:e>
+            <m:sub>
+              <m:r>
+                <w:rPr>
+                  <w:rFonts w:ascii="Cambria Math" w:hAnsi="Cambria Math" w:cs="Times New Roman"/>
+                  <w:sz w:val="28"/>
+                  <w:szCs w:val="28"/>
+                </w:rPr>
+                <m:t>junction</m:t>
+              </m:r>
+            </m:sub>
+          </m:sSub>
+          <m:r>
+            <w:rPr>
+              <w:rFonts w:ascii="Cambria Math" w:hAnsi="Cambria Math" w:cs="Times New Roman"/>
+              <w:sz w:val="28"/>
+              <w:szCs w:val="28"/>
+            </w:rPr>
+            <m:t>=97.03 °C</m:t>
+          </m:r>
+        </m:oMath>
+      </m:oMathPara>
+    </w:p>
+    <w:p>
+      <w:pPr>
+        <w:rPr>
+          <w:rFonts w:eastAsiaTheme="minorEastAsia"/>
+          <w:sz w:val="28"/>
+          <w:szCs w:val="28"/>
+        </w:rPr>
+      </w:pPr>
+    </w:p>
+    <w:p>
+      <w:pPr>
+        <w:pStyle w:val="ListParagraph"/>
+        <w:numPr>
+          <w:ilvl w:val="0"/>
+          <w:numId w:val="1"/>
+        </w:numPr>
+      </w:pPr>
+      <w:r>
+        <w:t>Reset Diode:</w:t>
+      </w:r>
+    </w:p>
+    <w:p>
+      <w:r>
+        <w:t>Magnetizing inductance of the transformer discharges through this diode. Maximum average current passes through diode happens at highest D value, and from simulations it is observed as</w:t>
+      </w:r>
+    </w:p>
+    <w:p>
+      <w:r>
+        <w:t xml:space="preserve"> </w:t>
+      </w:r>
+      <m:oMath>
+        <m:sSub>
+          <m:sSubPr>
+            <m:ctrlPr>
+              <w:rPr>
+                <w:rFonts w:ascii="Cambria Math" w:hAnsi="Cambria Math" w:cs="Times New Roman"/>
+                <w:i/>
+                <w:sz w:val="28"/>
+                <w:szCs w:val="28"/>
+              </w:rPr>
+            </m:ctrlPr>
+          </m:sSubPr>
+          <m:e>
+            <m:r>
+              <w:rPr>
+                <w:rFonts w:ascii="Cambria Math" w:hAnsi="Cambria Math" w:cs="Times New Roman"/>
+                <w:sz w:val="28"/>
+                <w:szCs w:val="28"/>
+              </w:rPr>
+              <m:t>I</m:t>
+            </m:r>
+          </m:e>
+          <m:sub>
+            <m:r>
+              <w:rPr>
+                <w:rFonts w:ascii="Cambria Math" w:hAnsi="Cambria Math" w:cs="Times New Roman"/>
+                <w:sz w:val="28"/>
+                <w:szCs w:val="28"/>
+              </w:rPr>
+              <m:t>RD,avg</m:t>
+            </m:r>
+          </m:sub>
+        </m:sSub>
+        <m:r>
+          <w:rPr>
+            <w:rFonts w:ascii="Cambria Math" w:hAnsi="Cambria Math" w:cs="Times New Roman"/>
+            <w:sz w:val="28"/>
+            <w:szCs w:val="28"/>
+          </w:rPr>
+          <m:t>=0.67A</m:t>
+        </m:r>
+      </m:oMath>
+      <w:r>
+        <w:t>. Maximum power loss happens at this current value, which is</w:t>
+      </w:r>
+    </w:p>
+    <w:p>
+      <w:pPr>
+        <w:rPr>
+          <w:rFonts w:eastAsiaTheme="minorEastAsia"/>
+          <w:sz w:val="28"/>
+          <w:szCs w:val="28"/>
+        </w:rPr>
+      </w:pPr>
+      <m:oMathPara>
+        <m:oMath>
+          <m:sSub>
+            <m:sSubPr>
+              <m:ctrlPr>
+                <w:rPr>
+                  <w:rFonts w:ascii="Cambria Math" w:hAnsi="Cambria Math" w:cs="Times New Roman"/>
+                  <w:i/>
+                  <w:sz w:val="28"/>
+                  <w:szCs w:val="28"/>
+                </w:rPr>
+              </m:ctrlPr>
+            </m:sSubPr>
+            <m:e>
+              <m:r>
+                <w:rPr>
+                  <w:rFonts w:ascii="Cambria Math" w:hAnsi="Cambria Math" w:cs="Times New Roman"/>
+                  <w:sz w:val="28"/>
+                  <w:szCs w:val="28"/>
+                </w:rPr>
+                <m:t>P</m:t>
+              </m:r>
+            </m:e>
+            <m:sub>
+              <m:r>
+                <w:rPr>
+                  <w:rFonts w:ascii="Cambria Math" w:hAnsi="Cambria Math" w:cs="Times New Roman"/>
+                  <w:sz w:val="28"/>
+                  <w:szCs w:val="28"/>
+                </w:rPr>
+                <m:t>RD</m:t>
+              </m:r>
+            </m:sub>
+          </m:sSub>
+          <m:r>
+            <w:rPr>
+              <w:rFonts w:ascii="Cambria Math" w:hAnsi="Cambria Math" w:cs="Times New Roman"/>
+              <w:sz w:val="28"/>
+              <w:szCs w:val="28"/>
+            </w:rPr>
+            <m:t>=</m:t>
+          </m:r>
+          <m:sSub>
+            <m:sSubPr>
+              <m:ctrlPr>
+                <w:rPr>
+                  <w:rFonts w:ascii="Cambria Math" w:hAnsi="Cambria Math" w:cs="Times New Roman"/>
+                  <w:i/>
+                  <w:sz w:val="28"/>
+                  <w:szCs w:val="28"/>
+                </w:rPr>
+              </m:ctrlPr>
+            </m:sSubPr>
+            <m:e>
+              <m:r>
+                <w:rPr>
+                  <w:rFonts w:ascii="Cambria Math" w:hAnsi="Cambria Math" w:cs="Times New Roman"/>
+                  <w:sz w:val="28"/>
+                  <w:szCs w:val="28"/>
+                </w:rPr>
+                <m:t>I</m:t>
+              </m:r>
+            </m:e>
+            <m:sub>
+              <m:r>
+                <w:rPr>
+                  <w:rFonts w:ascii="Cambria Math" w:hAnsi="Cambria Math" w:cs="Times New Roman"/>
+                  <w:sz w:val="28"/>
+                  <w:szCs w:val="28"/>
+                </w:rPr>
+                <m:t>RD,avg</m:t>
+              </m:r>
+            </m:sub>
+          </m:sSub>
+          <m:r>
+            <w:rPr>
+              <w:rFonts w:ascii="Cambria Math" w:hAnsi="Cambria Math" w:cs="Times New Roman"/>
+              <w:sz w:val="28"/>
+              <w:szCs w:val="28"/>
+            </w:rPr>
+            <m:t>*</m:t>
+          </m:r>
+          <m:sSub>
+            <m:sSubPr>
+              <m:ctrlPr>
+                <w:rPr>
+                  <w:rFonts w:ascii="Cambria Math" w:hAnsi="Cambria Math" w:cs="Times New Roman"/>
+                  <w:i/>
+                  <w:sz w:val="28"/>
+                  <w:szCs w:val="28"/>
+                </w:rPr>
+              </m:ctrlPr>
+            </m:sSubPr>
+            <m:e>
+              <m:r>
+                <w:rPr>
+                  <w:rFonts w:ascii="Cambria Math" w:hAnsi="Cambria Math" w:cs="Times New Roman"/>
+                  <w:sz w:val="28"/>
+                  <w:szCs w:val="28"/>
+                </w:rPr>
+                <m:t>V</m:t>
+              </m:r>
+            </m:e>
+            <m:sub>
+              <m:r>
+                <w:rPr>
+                  <w:rFonts w:ascii="Cambria Math" w:hAnsi="Cambria Math" w:cs="Times New Roman"/>
+                  <w:sz w:val="28"/>
+                  <w:szCs w:val="28"/>
+                </w:rPr>
+                <m:t>F</m:t>
+              </m:r>
+            </m:sub>
+          </m:sSub>
+        </m:oMath>
+      </m:oMathPara>
+    </w:p>
+    <w:p>
+      <w:pPr>
+        <w:rPr>
+          <w:rFonts w:eastAsiaTheme="minorEastAsia"/>
+          <w:sz w:val="24"/>
+          <w:szCs w:val="24"/>
+        </w:rPr>
+      </w:pPr>
+      <w:r>
+        <w:rPr>
+          <w:rFonts w:eastAsiaTheme="minorEastAsia"/>
+          <w:sz w:val="24"/>
+          <w:szCs w:val="24"/>
+        </w:rPr>
+        <w:lastRenderedPageBreak/>
+        <w:t>V</w:t>
+      </w:r>
+      <w:r>
+        <w:rPr>
+          <w:rFonts w:eastAsiaTheme="minorEastAsia"/>
+          <w:sz w:val="24"/>
+          <w:szCs w:val="24"/>
+          <w:vertAlign w:val="subscript"/>
+        </w:rPr>
+        <w:t>F</w:t>
+      </w:r>
+      <w:r>
+        <w:rPr>
+          <w:rFonts w:eastAsiaTheme="minorEastAsia"/>
+          <w:sz w:val="24"/>
+          <w:szCs w:val="24"/>
+        </w:rPr>
+        <w:t xml:space="preserve">=0.79V from datasheet. Therefore, power loss is </w:t>
+      </w:r>
+      <m:oMath>
+        <m:sSub>
+          <m:sSubPr>
+            <m:ctrlPr>
+              <w:rPr>
+                <w:rFonts w:ascii="Cambria Math" w:hAnsi="Cambria Math" w:cs="Times New Roman"/>
+                <w:i/>
+                <w:sz w:val="24"/>
+                <w:szCs w:val="24"/>
+              </w:rPr>
+            </m:ctrlPr>
+          </m:sSubPr>
+          <m:e>
+            <m:r>
+              <w:rPr>
+                <w:rFonts w:ascii="Cambria Math" w:hAnsi="Cambria Math" w:cs="Times New Roman"/>
+                <w:sz w:val="24"/>
+                <w:szCs w:val="24"/>
+              </w:rPr>
+              <m:t>P</m:t>
+            </m:r>
+          </m:e>
+          <m:sub>
+            <m:r>
+              <w:rPr>
+                <w:rFonts w:ascii="Cambria Math" w:hAnsi="Cambria Math" w:cs="Times New Roman"/>
+                <w:sz w:val="24"/>
+                <w:szCs w:val="24"/>
+              </w:rPr>
+              <m:t>RD</m:t>
+            </m:r>
+          </m:sub>
+        </m:sSub>
+        <m:r>
+          <w:rPr>
+            <w:rFonts w:ascii="Cambria Math" w:hAnsi="Cambria Math" w:cs="Times New Roman"/>
+            <w:sz w:val="24"/>
+            <w:szCs w:val="24"/>
+          </w:rPr>
+          <m:t>=0,53 W</m:t>
+        </m:r>
+      </m:oMath>
+    </w:p>
+    <w:p>
+      <w:pPr>
+        <w:rPr>
+          <w:rFonts w:eastAsiaTheme="minorEastAsia"/>
+          <w:sz w:val="24"/>
+          <w:szCs w:val="24"/>
+        </w:rPr>
+      </w:pPr>
+    </w:p>
+    <w:p>
+      <w:pPr>
+        <w:rPr>
+          <w:rFonts w:eastAsiaTheme="minorEastAsia"/>
+          <w:sz w:val="24"/>
+          <w:szCs w:val="24"/>
+        </w:rPr>
+      </w:pPr>
+      <w:r>
+        <w:rPr>
+          <w:rFonts w:eastAsiaTheme="minorEastAsia"/>
+          <w:sz w:val="24"/>
+          <w:szCs w:val="24"/>
+        </w:rPr>
+        <w:t>Switching losses for this diode is very small and can be neglected.</w:t>
+      </w:r>
+      <w:r>
+        <w:rPr>
+          <w:rFonts w:eastAsiaTheme="minorEastAsia"/>
+          <w:sz w:val="24"/>
+          <w:szCs w:val="24"/>
+        </w:rPr>
+        <w:t xml:space="preserve"> </w:t>
+      </w:r>
+    </w:p>
+    <w:p>
+      <w:pPr>
+        <w:rPr>
+          <w:rFonts w:eastAsiaTheme="minorEastAsia"/>
+          <w:sz w:val="24"/>
+          <w:szCs w:val="24"/>
+        </w:rPr>
+      </w:pPr>
+      <w:r>
+        <w:rPr>
+          <w:rFonts w:eastAsiaTheme="minorEastAsia"/>
+          <w:sz w:val="24"/>
+          <w:szCs w:val="24"/>
+        </w:rPr>
+        <w:t xml:space="preserve">With temperature assumptions similar to the MOSFET analysis, same equation(x) can be used to calculated required heatsink. Junction to case thermal resistivity is 2.5 </w:t>
+      </w:r>
+      <w:r>
+        <w:rPr>
+          <w:sz w:val="24"/>
+          <w:szCs w:val="24"/>
+        </w:rPr>
+        <w:t>°C/W</w:t>
+      </w:r>
+      <w:r>
+        <w:rPr>
+          <w:rFonts w:eastAsiaTheme="minorEastAsia"/>
+          <w:sz w:val="24"/>
+          <w:szCs w:val="24"/>
+        </w:rPr>
+        <w:t xml:space="preserve"> (taken from the datasheet).</w:t>
+      </w:r>
+    </w:p>
+    <w:p>
+      <w:pPr>
+        <w:rPr>
+          <w:rFonts w:eastAsiaTheme="minorEastAsia"/>
+          <w:sz w:val="28"/>
+          <w:szCs w:val="28"/>
+        </w:rPr>
+      </w:pPr>
+      <m:oMathPara>
+        <m:oMath>
+          <m:sSub>
+            <m:sSubPr>
+              <m:ctrlPr>
+                <w:rPr>
+                  <w:rFonts w:ascii="Cambria Math" w:hAnsi="Cambria Math" w:cs="Times New Roman"/>
+                  <w:i/>
+                  <w:sz w:val="28"/>
+                  <w:szCs w:val="28"/>
+                </w:rPr>
+              </m:ctrlPr>
+            </m:sSubPr>
+            <m:e>
+              <m:r>
+                <w:rPr>
+                  <w:rFonts w:ascii="Cambria Math" w:hAnsi="Cambria Math" w:cs="Times New Roman"/>
+                  <w:sz w:val="28"/>
+                  <w:szCs w:val="28"/>
+                </w:rPr>
+                <m:t>R</m:t>
+              </m:r>
+            </m:e>
+            <m:sub>
+              <m:r>
+                <w:rPr>
+                  <w:rFonts w:ascii="Cambria Math" w:hAnsi="Cambria Math" w:cs="Times New Roman"/>
+                  <w:sz w:val="28"/>
+                  <w:szCs w:val="28"/>
+                </w:rPr>
+                <m:t>heatsink</m:t>
+              </m:r>
+            </m:sub>
+          </m:sSub>
+          <m:r>
+            <w:rPr>
+              <w:rFonts w:ascii="Cambria Math" w:hAnsi="Cambria Math" w:cs="Times New Roman"/>
+              <w:sz w:val="28"/>
+              <w:szCs w:val="28"/>
+            </w:rPr>
+            <m:t>=</m:t>
+          </m:r>
+          <m:f>
+            <m:fPr>
+              <m:ctrlPr>
+                <w:rPr>
+                  <w:rFonts w:ascii="Cambria Math" w:hAnsi="Cambria Math" w:cs="Times New Roman"/>
+                  <w:i/>
+                  <w:sz w:val="28"/>
+                  <w:szCs w:val="28"/>
+                </w:rPr>
+              </m:ctrlPr>
+            </m:fPr>
+            <m:num>
+              <m:sSub>
+                <m:sSubPr>
+                  <m:ctrlPr>
+                    <w:rPr>
+                      <w:rFonts w:ascii="Cambria Math" w:hAnsi="Cambria Math" w:cs="Times New Roman"/>
+                      <w:i/>
+                      <w:sz w:val="28"/>
+                      <w:szCs w:val="28"/>
+                    </w:rPr>
+                  </m:ctrlPr>
+                </m:sSubPr>
+                <m:e>
+                  <m:r>
+                    <w:rPr>
+                      <w:rFonts w:ascii="Cambria Math" w:hAnsi="Cambria Math" w:cs="Times New Roman"/>
+                      <w:sz w:val="28"/>
+                      <w:szCs w:val="28"/>
+                    </w:rPr>
+                    <m:t>T</m:t>
+                  </m:r>
+                </m:e>
+                <m:sub>
+                  <m:r>
+                    <w:rPr>
+                      <w:rFonts w:ascii="Cambria Math" w:hAnsi="Cambria Math" w:cs="Times New Roman"/>
+                      <w:sz w:val="28"/>
+                      <w:szCs w:val="28"/>
+                    </w:rPr>
+                    <m:t>junction</m:t>
+                  </m:r>
+                </m:sub>
+              </m:sSub>
+              <m:r>
+                <w:rPr>
+                  <w:rFonts w:ascii="Cambria Math" w:hAnsi="Cambria Math" w:cs="Times New Roman"/>
+                  <w:sz w:val="28"/>
+                  <w:szCs w:val="28"/>
+                </w:rPr>
+                <m:t>-</m:t>
+              </m:r>
+              <m:sSub>
+                <m:sSubPr>
+                  <m:ctrlPr>
+                    <w:rPr>
+                      <w:rFonts w:ascii="Cambria Math" w:hAnsi="Cambria Math" w:cs="Times New Roman"/>
+                      <w:i/>
+                      <w:sz w:val="28"/>
+                      <w:szCs w:val="28"/>
+                    </w:rPr>
+                  </m:ctrlPr>
+                </m:sSubPr>
+                <m:e>
+                  <m:r>
+                    <w:rPr>
+                      <w:rFonts w:ascii="Cambria Math" w:hAnsi="Cambria Math" w:cs="Times New Roman"/>
+                      <w:sz w:val="28"/>
+                      <w:szCs w:val="28"/>
+                    </w:rPr>
+                    <m:t>T</m:t>
+                  </m:r>
+                </m:e>
+                <m:sub>
+                  <m:r>
+                    <w:rPr>
+                      <w:rFonts w:ascii="Cambria Math" w:hAnsi="Cambria Math" w:cs="Times New Roman"/>
+                      <w:sz w:val="28"/>
+                      <w:szCs w:val="28"/>
+                    </w:rPr>
+                    <m:t>ambient</m:t>
+                  </m:r>
+                </m:sub>
+              </m:sSub>
+            </m:num>
+            <m:den>
+              <m:sSub>
+                <m:sSubPr>
+                  <m:ctrlPr>
+                    <w:rPr>
+                      <w:rFonts w:ascii="Cambria Math" w:hAnsi="Cambria Math" w:cs="Times New Roman"/>
+                      <w:i/>
+                      <w:sz w:val="28"/>
+                      <w:szCs w:val="28"/>
+                    </w:rPr>
+                  </m:ctrlPr>
+                </m:sSubPr>
+                <m:e>
+                  <m:r>
+                    <w:rPr>
+                      <w:rFonts w:ascii="Cambria Math" w:hAnsi="Cambria Math" w:cs="Times New Roman"/>
+                      <w:sz w:val="28"/>
+                      <w:szCs w:val="28"/>
+                    </w:rPr>
+                    <m:t>P</m:t>
+                  </m:r>
+                </m:e>
+                <m:sub>
+                  <m:r>
+                    <w:rPr>
+                      <w:rFonts w:ascii="Cambria Math" w:hAnsi="Cambria Math" w:cs="Times New Roman"/>
+                      <w:sz w:val="28"/>
+                      <w:szCs w:val="28"/>
+                    </w:rPr>
+                    <m:t>RD</m:t>
+                  </m:r>
+                </m:sub>
+              </m:sSub>
+            </m:den>
+          </m:f>
+          <m:r>
+            <w:rPr>
+              <w:rFonts w:ascii="Cambria Math" w:hAnsi="Cambria Math" w:cs="Times New Roman"/>
+              <w:sz w:val="28"/>
+              <w:szCs w:val="28"/>
+            </w:rPr>
+            <m:t>-</m:t>
+          </m:r>
+          <m:sSub>
+            <m:sSubPr>
+              <m:ctrlPr>
+                <w:rPr>
+                  <w:rFonts w:ascii="Cambria Math" w:hAnsi="Cambria Math" w:cs="Times New Roman"/>
+                  <w:i/>
+                  <w:sz w:val="28"/>
+                  <w:szCs w:val="28"/>
+                </w:rPr>
+              </m:ctrlPr>
+            </m:sSubPr>
+            <m:e>
+              <m:r>
+                <w:rPr>
+                  <w:rFonts w:ascii="Cambria Math" w:hAnsi="Cambria Math" w:cs="Times New Roman"/>
+                  <w:sz w:val="28"/>
+                  <w:szCs w:val="28"/>
+                </w:rPr>
+                <m:t>R</m:t>
+              </m:r>
+            </m:e>
+            <m:sub>
+              <m:r>
+                <w:rPr>
+                  <w:rFonts w:ascii="Cambria Math" w:hAnsi="Cambria Math" w:cs="Times New Roman"/>
+                  <w:sz w:val="28"/>
+                  <w:szCs w:val="28"/>
+                </w:rPr>
+                <m:t>junction-case</m:t>
+              </m:r>
+            </m:sub>
+          </m:sSub>
+        </m:oMath>
+      </m:oMathPara>
+    </w:p>
+    <w:p>
+      <w:pPr>
+        <w:rPr>
+          <w:rFonts w:eastAsiaTheme="minorEastAsia"/>
+          <w:sz w:val="28"/>
+          <w:szCs w:val="28"/>
+        </w:rPr>
+      </w:pPr>
+      <m:oMathPara>
+        <m:oMath>
+          <m:sSub>
+            <m:sSubPr>
+              <m:ctrlPr>
+                <w:rPr>
+                  <w:rFonts w:ascii="Cambria Math" w:hAnsi="Cambria Math" w:cs="Times New Roman"/>
+                  <w:i/>
+                  <w:sz w:val="28"/>
+                  <w:szCs w:val="28"/>
+                </w:rPr>
+              </m:ctrlPr>
+            </m:sSubPr>
+            <m:e>
+              <m:r>
+                <w:rPr>
+                  <w:rFonts w:ascii="Cambria Math" w:hAnsi="Cambria Math" w:cs="Times New Roman"/>
+                  <w:sz w:val="28"/>
+                  <w:szCs w:val="28"/>
+                </w:rPr>
+                <m:t>R</m:t>
+              </m:r>
+            </m:e>
+            <m:sub>
+              <m:r>
+                <w:rPr>
+                  <w:rFonts w:ascii="Cambria Math" w:hAnsi="Cambria Math" w:cs="Times New Roman"/>
+                  <w:sz w:val="28"/>
+                  <w:szCs w:val="28"/>
+                </w:rPr>
+                <m:t>heatsink</m:t>
+              </m:r>
+            </m:sub>
+          </m:sSub>
+          <m:r>
+            <w:rPr>
+              <w:rFonts w:ascii="Cambria Math" w:hAnsi="Cambria Math" w:cs="Times New Roman"/>
+              <w:sz w:val="28"/>
+              <w:szCs w:val="28"/>
+            </w:rPr>
+            <m:t>=</m:t>
+          </m:r>
+          <m:f>
+            <m:fPr>
+              <m:ctrlPr>
+                <w:rPr>
+                  <w:rFonts w:ascii="Cambria Math" w:hAnsi="Cambria Math" w:cs="Times New Roman"/>
+                  <w:i/>
+                  <w:sz w:val="28"/>
+                  <w:szCs w:val="28"/>
+                </w:rPr>
+              </m:ctrlPr>
+            </m:fPr>
+            <m:num>
+              <m:r>
+                <w:rPr>
+                  <w:rFonts w:ascii="Cambria Math" w:hAnsi="Cambria Math" w:cs="Times New Roman"/>
+                  <w:sz w:val="28"/>
+                  <w:szCs w:val="28"/>
+                </w:rPr>
+                <m:t>120-30</m:t>
+              </m:r>
+            </m:num>
+            <m:den>
+              <m:r>
+                <w:rPr>
+                  <w:rFonts w:ascii="Cambria Math" w:hAnsi="Cambria Math" w:cs="Times New Roman"/>
+                  <w:sz w:val="28"/>
+                  <w:szCs w:val="28"/>
+                </w:rPr>
+                <m:t>0.53</m:t>
+              </m:r>
+            </m:den>
+          </m:f>
+          <m:r>
+            <w:rPr>
+              <w:rFonts w:ascii="Cambria Math" w:hAnsi="Cambria Math" w:cs="Times New Roman"/>
+              <w:sz w:val="28"/>
+              <w:szCs w:val="28"/>
+            </w:rPr>
+            <m:t>-2.5</m:t>
+          </m:r>
+        </m:oMath>
+      </m:oMathPara>
+    </w:p>
+    <w:p>
+      <w:pPr>
+        <w:rPr>
+          <w:rFonts w:eastAsiaTheme="minorEastAsia"/>
+        </w:rPr>
+      </w:pPr>
+      <m:oMathPara>
+        <m:oMath>
+          <m:sSub>
+            <m:sSubPr>
+              <m:ctrlPr>
+                <w:rPr>
+                  <w:rFonts w:ascii="Cambria Math" w:hAnsi="Cambria Math" w:cs="Times New Roman"/>
+                  <w:i/>
+                  <w:sz w:val="28"/>
+                  <w:szCs w:val="28"/>
+                </w:rPr>
+              </m:ctrlPr>
+            </m:sSubPr>
+            <m:e>
+              <m:r>
+                <w:rPr>
+                  <w:rFonts w:ascii="Cambria Math" w:hAnsi="Cambria Math" w:cs="Times New Roman"/>
+                  <w:sz w:val="28"/>
+                  <w:szCs w:val="28"/>
+                </w:rPr>
+                <m:t>R</m:t>
+              </m:r>
+            </m:e>
+            <m:sub>
+              <m:r>
+                <w:rPr>
+                  <w:rFonts w:ascii="Cambria Math" w:hAnsi="Cambria Math" w:cs="Times New Roman"/>
+                  <w:sz w:val="28"/>
+                  <w:szCs w:val="28"/>
+                </w:rPr>
+                <m:t>heatsink,max</m:t>
+              </m:r>
+            </m:sub>
+          </m:sSub>
+          <m:r>
+            <w:rPr>
+              <w:rFonts w:ascii="Cambria Math" w:hAnsi="Cambria Math" w:cs="Times New Roman"/>
+              <w:sz w:val="28"/>
+              <w:szCs w:val="28"/>
+            </w:rPr>
+            <m:t xml:space="preserve">=167.3 </m:t>
+          </m:r>
+          <m:r>
+            <m:rPr>
+              <m:sty m:val="p"/>
+            </m:rPr>
+            <w:rPr>
+              <w:rFonts w:ascii="Cambria Math" w:hAnsi="Cambria Math"/>
+            </w:rPr>
+            <m:t>°C/W</m:t>
+          </m:r>
+        </m:oMath>
+      </m:oMathPara>
+    </w:p>
+    <w:p>
+      <w:pPr>
+        <w:rPr>
+          <w:rFonts w:eastAsiaTheme="minorEastAsia"/>
+          <w:sz w:val="24"/>
+          <w:szCs w:val="24"/>
+        </w:rPr>
+      </w:pPr>
+      <w:r>
+        <w:rPr>
+          <w:rFonts w:eastAsiaTheme="minorEastAsia"/>
+          <w:sz w:val="24"/>
+          <w:szCs w:val="24"/>
+        </w:rPr>
+        <w:t>Chosen heatsink:</w:t>
+      </w:r>
+    </w:p>
+    <w:p>
+      <w:pPr>
+        <w:rPr>
+          <w:sz w:val="24"/>
+          <w:szCs w:val="24"/>
+        </w:rPr>
+      </w:pPr>
+      <w:r>
+        <w:rPr>
+          <w:sz w:val="24"/>
+          <w:szCs w:val="24"/>
+        </w:rPr>
+        <w:t>V5274B-T</w:t>
+      </w:r>
+    </w:p>
+    <w:p>
+      <w:pPr>
+        <w:rPr>
+          <w:sz w:val="24"/>
+          <w:szCs w:val="24"/>
+        </w:rPr>
+      </w:pPr>
+      <w:r>
+        <w:rPr>
+          <w:sz w:val="24"/>
+          <w:szCs w:val="24"/>
+        </w:rPr>
+        <w:t>Package: TO-220</w:t>
+      </w:r>
+      <w:r>
+        <w:rPr>
+          <w:sz w:val="24"/>
+          <w:szCs w:val="24"/>
+        </w:rPr>
+        <w:t xml:space="preserve"> (same with the diode)</w:t>
+      </w:r>
+    </w:p>
+    <w:p>
+      <w:r>
+        <w:t>Rth=</w:t>
+      </w:r>
+      <w:r>
+        <w:t>6</w:t>
+      </w:r>
+      <w:r>
+        <w:t>0.00°C/W</w:t>
+      </w:r>
+    </w:p>
+    <w:p>
+      <w:pPr>
+        <w:rPr>
+          <w:sz w:val="24"/>
+          <w:szCs w:val="24"/>
+        </w:rPr>
+      </w:pPr>
+      <w:r>
+        <w:rPr>
+          <w:sz w:val="24"/>
+          <w:szCs w:val="24"/>
+        </w:rPr>
+        <w:t>This heatsink was chosen because it had the highest thermal resistivity with this package type. Junction temperature can be recalculated with same assumptions as follows:</w:t>
+      </w:r>
+    </w:p>
+    <w:p>
+      <w:pPr>
+        <w:rPr>
+          <w:sz w:val="24"/>
+          <w:szCs w:val="24"/>
+        </w:rPr>
+      </w:pPr>
+    </w:p>
+    <w:p>
+      <w:pPr>
+        <w:rPr>
+          <w:rFonts w:eastAsiaTheme="minorEastAsia"/>
+          <w:sz w:val="28"/>
+          <w:szCs w:val="28"/>
+        </w:rPr>
+      </w:pPr>
+      <m:oMathPara>
+        <m:oMath>
+          <m:sSub>
+            <m:sSubPr>
+              <m:ctrlPr>
+                <w:rPr>
+                  <w:rFonts w:ascii="Cambria Math" w:hAnsi="Cambria Math" w:cs="Times New Roman"/>
+                  <w:i/>
+                  <w:sz w:val="28"/>
+                  <w:szCs w:val="28"/>
+                </w:rPr>
+              </m:ctrlPr>
+            </m:sSubPr>
+            <m:e>
+              <m:sSub>
+                <m:sSubPr>
+                  <m:ctrlPr>
+                    <w:rPr>
+                      <w:rFonts w:ascii="Cambria Math" w:hAnsi="Cambria Math" w:cs="Times New Roman"/>
+                      <w:i/>
+                      <w:sz w:val="28"/>
+                      <w:szCs w:val="28"/>
+                    </w:rPr>
+                  </m:ctrlPr>
+                </m:sSubPr>
+                <m:e>
+                  <m:r>
+                    <w:rPr>
+                      <w:rFonts w:ascii="Cambria Math" w:hAnsi="Cambria Math" w:cs="Times New Roman"/>
+                      <w:sz w:val="28"/>
+                      <w:szCs w:val="28"/>
+                    </w:rPr>
+                    <m:t>T</m:t>
+                  </m:r>
+                </m:e>
+                <m:sub>
+                  <m:r>
+                    <w:rPr>
+                      <w:rFonts w:ascii="Cambria Math" w:hAnsi="Cambria Math" w:cs="Times New Roman"/>
+                      <w:sz w:val="28"/>
+                      <w:szCs w:val="28"/>
+                    </w:rPr>
+                    <m:t>junction</m:t>
+                  </m:r>
+                </m:sub>
+              </m:sSub>
+              <m:r>
+                <w:rPr>
+                  <w:rFonts w:ascii="Cambria Math" w:hAnsi="Cambria Math" w:cs="Times New Roman"/>
+                  <w:sz w:val="28"/>
+                  <w:szCs w:val="28"/>
+                </w:rPr>
+                <m:t>=(R</m:t>
+              </m:r>
+            </m:e>
+            <m:sub>
+              <m:r>
+                <w:rPr>
+                  <w:rFonts w:ascii="Cambria Math" w:hAnsi="Cambria Math" w:cs="Times New Roman"/>
+                  <w:sz w:val="28"/>
+                  <w:szCs w:val="28"/>
+                </w:rPr>
+                <m:t>heatsink</m:t>
+              </m:r>
+            </m:sub>
+          </m:sSub>
+          <m:r>
+            <w:rPr>
+              <w:rFonts w:ascii="Cambria Math" w:hAnsi="Cambria Math" w:cs="Times New Roman"/>
+              <w:sz w:val="28"/>
+              <w:szCs w:val="28"/>
+            </w:rPr>
+            <m:t>+</m:t>
+          </m:r>
+          <m:sSub>
+            <m:sSubPr>
+              <m:ctrlPr>
+                <w:rPr>
+                  <w:rFonts w:ascii="Cambria Math" w:hAnsi="Cambria Math" w:cs="Times New Roman"/>
+                  <w:i/>
+                  <w:sz w:val="28"/>
+                  <w:szCs w:val="28"/>
+                </w:rPr>
+              </m:ctrlPr>
+            </m:sSubPr>
+            <m:e>
+              <m:r>
+                <w:rPr>
+                  <w:rFonts w:ascii="Cambria Math" w:hAnsi="Cambria Math" w:cs="Times New Roman"/>
+                  <w:sz w:val="28"/>
+                  <w:szCs w:val="28"/>
+                </w:rPr>
+                <m:t>R</m:t>
+              </m:r>
+            </m:e>
+            <m:sub>
+              <m:r>
+                <w:rPr>
+                  <w:rFonts w:ascii="Cambria Math" w:hAnsi="Cambria Math" w:cs="Times New Roman"/>
+                  <w:sz w:val="28"/>
+                  <w:szCs w:val="28"/>
+                </w:rPr>
+                <m:t>junction-case</m:t>
+              </m:r>
+            </m:sub>
+          </m:sSub>
+          <m:r>
+            <w:rPr>
+              <w:rFonts w:ascii="Cambria Math" w:hAnsi="Cambria Math" w:cs="Times New Roman"/>
+              <w:sz w:val="28"/>
+              <w:szCs w:val="28"/>
+            </w:rPr>
+            <m:t>)*</m:t>
+          </m:r>
+          <m:sSub>
+            <m:sSubPr>
+              <m:ctrlPr>
+                <w:rPr>
+                  <w:rFonts w:ascii="Cambria Math" w:hAnsi="Cambria Math" w:cs="Times New Roman"/>
+                  <w:i/>
+                  <w:sz w:val="28"/>
+                  <w:szCs w:val="28"/>
+                </w:rPr>
+              </m:ctrlPr>
+            </m:sSubPr>
+            <m:e>
+              <m:r>
+                <w:rPr>
+                  <w:rFonts w:ascii="Cambria Math" w:hAnsi="Cambria Math" w:cs="Times New Roman"/>
+                  <w:sz w:val="28"/>
+                  <w:szCs w:val="28"/>
+                </w:rPr>
+                <m:t>P</m:t>
+              </m:r>
+            </m:e>
+            <m:sub>
+              <m:r>
+                <w:rPr>
+                  <w:rFonts w:ascii="Cambria Math" w:hAnsi="Cambria Math" w:cs="Times New Roman"/>
+                  <w:sz w:val="28"/>
+                  <w:szCs w:val="28"/>
+                </w:rPr>
+                <m:t>RD</m:t>
+              </m:r>
+            </m:sub>
+          </m:sSub>
+          <m:r>
+            <w:rPr>
+              <w:rFonts w:ascii="Cambria Math" w:hAnsi="Cambria Math" w:cs="Times New Roman"/>
+              <w:sz w:val="28"/>
+              <w:szCs w:val="28"/>
+            </w:rPr>
+            <m:t>+</m:t>
+          </m:r>
+          <m:sSub>
+            <m:sSubPr>
+              <m:ctrlPr>
+                <w:rPr>
+                  <w:rFonts w:ascii="Cambria Math" w:hAnsi="Cambria Math" w:cs="Times New Roman"/>
+                  <w:i/>
+                  <w:sz w:val="28"/>
+                  <w:szCs w:val="28"/>
+                </w:rPr>
+              </m:ctrlPr>
+            </m:sSubPr>
+            <m:e>
+              <m:r>
+                <w:rPr>
+                  <w:rFonts w:ascii="Cambria Math" w:hAnsi="Cambria Math" w:cs="Times New Roman"/>
+                  <w:sz w:val="28"/>
+                  <w:szCs w:val="28"/>
+                </w:rPr>
+                <m:t>T</m:t>
+              </m:r>
+            </m:e>
+            <m:sub>
+              <m:r>
+                <w:rPr>
+                  <w:rFonts w:ascii="Cambria Math" w:hAnsi="Cambria Math" w:cs="Times New Roman"/>
+                  <w:sz w:val="28"/>
+                  <w:szCs w:val="28"/>
+                </w:rPr>
+                <m:t>ambient</m:t>
+              </m:r>
+            </m:sub>
+          </m:sSub>
+        </m:oMath>
+      </m:oMathPara>
+    </w:p>
+    <w:p>
+      <w:pPr>
+        <w:rPr>
+          <w:rFonts w:eastAsiaTheme="minorEastAsia"/>
+          <w:sz w:val="28"/>
+          <w:szCs w:val="28"/>
+        </w:rPr>
+      </w:pPr>
       <m:oMathPara>
         <m:oMath>
           <m:sSub>
@@ -2780,10 +3612,196 @@
               <w:sz w:val="28"/>
               <w:szCs w:val="28"/>
             </w:rPr>
-            <m:t>97.03 °C</m:t>
+            <m:t>63.12</m:t>
+          </m:r>
+          <m:r>
+            <w:rPr>
+              <w:rFonts w:ascii="Cambria Math" w:hAnsi="Cambria Math" w:cs="Times New Roman"/>
+              <w:sz w:val="28"/>
+              <w:szCs w:val="28"/>
+            </w:rPr>
+            <m:t xml:space="preserve"> °C</m:t>
           </m:r>
         </m:oMath>
       </m:oMathPara>
+    </w:p>
+    <w:p>
+      <w:pPr>
+        <w:rPr>
+          <w:sz w:val="24"/>
+          <w:szCs w:val="24"/>
+        </w:rPr>
+      </w:pPr>
+    </w:p>
+    <w:p>
+      <w:pPr>
+        <w:rPr>
+          <w:sz w:val="24"/>
+          <w:szCs w:val="24"/>
+        </w:rPr>
+      </w:pPr>
+    </w:p>
+    <w:p>
+      <w:pPr>
+        <w:pStyle w:val="ListParagraph"/>
+        <w:numPr>
+          <w:ilvl w:val="0"/>
+          <w:numId w:val="1"/>
+        </w:numPr>
+        <w:rPr>
+          <w:rFonts w:eastAsiaTheme="minorEastAsia"/>
+          <w:sz w:val="24"/>
+          <w:szCs w:val="24"/>
+        </w:rPr>
+      </w:pPr>
+      <w:r>
+        <w:rPr>
+          <w:rFonts w:eastAsiaTheme="minorEastAsia"/>
+          <w:sz w:val="24"/>
+          <w:szCs w:val="24"/>
+        </w:rPr>
+        <w:t>Secondary diodes:</w:t>
+      </w:r>
+    </w:p>
+    <w:p>
+      <w:pPr>
+        <w:rPr>
+          <w:rFonts w:eastAsiaTheme="minorEastAsia"/>
+          <w:sz w:val="24"/>
+          <w:szCs w:val="24"/>
+        </w:rPr>
+      </w:pPr>
+    </w:p>
+    <w:p>
+      <w:pPr>
+        <w:rPr>
+          <w:rFonts w:eastAsiaTheme="minorEastAsia"/>
+          <w:sz w:val="24"/>
+          <w:szCs w:val="24"/>
+        </w:rPr>
+      </w:pPr>
+      <w:r>
+        <w:rPr>
+          <w:rFonts w:eastAsiaTheme="minorEastAsia"/>
+          <w:sz w:val="24"/>
+          <w:szCs w:val="24"/>
+        </w:rPr>
+        <w:t xml:space="preserve">2 secondary diodes carry output current in D and 1-D periods in turn. They were chosen as </w:t>
+      </w:r>
+      <w:r>
+        <w:rPr>
+          <w:rFonts w:eastAsiaTheme="minorEastAsia"/>
+          <w:sz w:val="24"/>
+          <w:szCs w:val="24"/>
+        </w:rPr>
+        <w:t xml:space="preserve">a </w:t>
+      </w:r>
+      <w:r>
+        <w:rPr>
+          <w:rFonts w:eastAsiaTheme="minorEastAsia"/>
+          <w:sz w:val="24"/>
+          <w:szCs w:val="24"/>
+        </w:rPr>
+        <w:t>single package</w:t>
+      </w:r>
+      <w:r>
+        <w:rPr>
+          <w:rFonts w:eastAsiaTheme="minorEastAsia"/>
+          <w:sz w:val="24"/>
+          <w:szCs w:val="24"/>
+        </w:rPr>
+        <w:t xml:space="preserve"> 3 leg </w:t>
+      </w:r>
+      <w:r>
+        <w:rPr>
+          <w:rFonts w:eastAsiaTheme="minorEastAsia"/>
+          <w:sz w:val="24"/>
+          <w:szCs w:val="24"/>
+        </w:rPr>
+        <w:t xml:space="preserve">diode. </w:t>
+      </w:r>
+      <w:r>
+        <w:rPr>
+          <w:rFonts w:eastAsiaTheme="minorEastAsia"/>
+          <w:sz w:val="24"/>
+          <w:szCs w:val="24"/>
+        </w:rPr>
+        <w:t xml:space="preserve">They will both be cooled with the same heatsink. As the duty cycle changes, one will have more dissipation while the other one will have less. </w:t>
+      </w:r>
+      <w:r>
+        <w:rPr>
+          <w:rFonts w:eastAsiaTheme="minorEastAsia"/>
+          <w:sz w:val="24"/>
+          <w:szCs w:val="24"/>
+        </w:rPr>
+        <w:t>Worst thermal case can</w:t>
+      </w:r>
+      <w:r>
+        <w:rPr>
+          <w:rFonts w:eastAsiaTheme="minorEastAsia"/>
+          <w:sz w:val="24"/>
+          <w:szCs w:val="24"/>
+        </w:rPr>
+        <w:t xml:space="preserve"> </w:t>
+      </w:r>
+      <w:r>
+        <w:rPr>
+          <w:rFonts w:eastAsiaTheme="minorEastAsia"/>
+          <w:sz w:val="24"/>
+          <w:szCs w:val="24"/>
+        </w:rPr>
+        <w:t xml:space="preserve">be </w:t>
+      </w:r>
+      <w:r>
+        <w:rPr>
+          <w:rFonts w:eastAsiaTheme="minorEastAsia"/>
+          <w:sz w:val="24"/>
+          <w:szCs w:val="24"/>
+        </w:rPr>
+        <w:t xml:space="preserve">assumed </w:t>
+      </w:r>
+      <w:r>
+        <w:rPr>
+          <w:rFonts w:eastAsiaTheme="minorEastAsia"/>
+          <w:sz w:val="24"/>
+          <w:szCs w:val="24"/>
+        </w:rPr>
+        <w:t>while</w:t>
+      </w:r>
+      <w:r>
+        <w:rPr>
+          <w:rFonts w:eastAsiaTheme="minorEastAsia"/>
+          <w:sz w:val="24"/>
+          <w:szCs w:val="24"/>
+        </w:rPr>
+        <w:t xml:space="preserve"> they carry same amount of current at D=0.5 and have same losses. By </w:t>
+      </w:r>
+      <w:r>
+        <w:rPr>
+          <w:rFonts w:eastAsiaTheme="minorEastAsia"/>
+          <w:sz w:val="24"/>
+          <w:szCs w:val="24"/>
+        </w:rPr>
+        <w:t>calculating the losses for one diode and multiplying by 2, total power dissipation can be approximated.</w:t>
+      </w:r>
+    </w:p>
+    <w:p>
+      <w:pPr>
+        <w:rPr>
+          <w:rFonts w:eastAsiaTheme="minorEastAsia"/>
+          <w:sz w:val="24"/>
+          <w:szCs w:val="24"/>
+        </w:rPr>
+      </w:pPr>
+    </w:p>
+    <w:p>
+      <w:pPr>
+        <w:rPr>
+          <w:rFonts w:eastAsiaTheme="minorEastAsia"/>
+          <w:sz w:val="24"/>
+          <w:szCs w:val="24"/>
+        </w:rPr>
+      </w:pPr>
     </w:p>
     <w:sectPr>
       <w:pgSz w:w="11906" w:h="16838"/>
@@ -3290,7 +4308,7 @@
   <w:style w:type="paragraph" w:default="1" w:styleId="Normal">
     <w:name w:val="Normal"/>
     <w:qFormat/>
-    <w:rsid w:val="00982B1A"/>
+    <w:rsid w:val="00257E0A"/>
     <w:pPr>
       <w:spacing w:line="256" w:lineRule="auto"/>
     </w:pPr>
@@ -3298,6 +4316,7 @@
   <w:style w:type="character" w:default="1" w:styleId="DefaultParagraphFont">
     <w:name w:val="Default Paragraph Font"/>
     <w:uiPriority w:val="1"/>
+    <w:semiHidden/>
     <w:unhideWhenUsed/>
   </w:style>
   <w:style w:type="table" w:default="1" w:styleId="TableNormal">
@@ -3601,7 +4620,7 @@
 </file>
 
 <file path=customXml/itemProps1.xml><?xml version="1.0" encoding="utf-8"?>
-<ds:datastoreItem xmlns:ds="http://schemas.openxmlformats.org/officeDocument/2006/customXml" ds:itemID="{E3EB32DB-6B01-440D-BB8A-064375DA855D}">
+<ds:datastoreItem xmlns:ds="http://schemas.openxmlformats.org/officeDocument/2006/customXml" ds:itemID="{F149F7A5-1EE3-4F9B-94FD-B4D608DE9734}">
   <ds:schemaRefs>
     <ds:schemaRef ds:uri="http://schemas.openxmlformats.org/officeDocument/2006/bibliography"/>
   </ds:schemaRefs>

</xml_diff>